<commit_message>
Adjust payroll layout for admin and employee, add line graph in admin  dashboard
</commit_message>
<xml_diff>
--- a/DOCUMENTS/EAAPS_UI_Use Case_ER Diagram.docx
+++ b/DOCUMENTS/EAAPS_UI_Use Case_ER Diagram.docx
@@ -70,15 +70,14 @@
           <w:rFonts w:ascii="Times New Roman" w:hAnsi="Times New Roman" w:cs="Times New Roman"/>
           <w:b/>
           <w:bCs/>
-          <w:noProof/>
           <w:sz w:val="24"/>
           <w:szCs w:val="24"/>
         </w:rPr>
         <w:drawing>
-          <wp:inline distT="0" distB="0" distL="0" distR="0" wp14:anchorId="5BFB6629" wp14:editId="13F5BAE2">
-            <wp:extent cx="5486400" cy="3208020"/>
-            <wp:effectExtent l="0" t="0" r="0" b="0"/>
-            <wp:docPr id="892988167" name="Picture 1"/>
+          <wp:inline distT="0" distB="0" distL="0" distR="0" wp14:anchorId="2620F827" wp14:editId="54783EB9">
+            <wp:extent cx="5486400" cy="3210560"/>
+            <wp:effectExtent l="0" t="0" r="0" b="8890"/>
+            <wp:docPr id="263630303" name="Picture 1"/>
             <wp:cNvGraphicFramePr>
               <a:graphicFrameLocks xmlns:a="http://schemas.openxmlformats.org/drawingml/2006/main" noChangeAspect="1"/>
             </wp:cNvGraphicFramePr>
@@ -86,7 +85,7 @@
               <a:graphicData uri="http://schemas.openxmlformats.org/drawingml/2006/picture">
                 <pic:pic xmlns:pic="http://schemas.openxmlformats.org/drawingml/2006/picture">
                   <pic:nvPicPr>
-                    <pic:cNvPr id="892988167" name=""/>
+                    <pic:cNvPr id="263630303" name=""/>
                     <pic:cNvPicPr/>
                   </pic:nvPicPr>
                   <pic:blipFill>
@@ -98,7 +97,7 @@
                   <pic:spPr>
                     <a:xfrm>
                       <a:off x="0" y="0"/>
-                      <a:ext cx="5486400" cy="3208020"/>
+                      <a:ext cx="5486400" cy="3210560"/>
                     </a:xfrm>
                     <a:prstGeom prst="rect">
                       <a:avLst/>
@@ -211,17 +210,6 @@
           <w:szCs w:val="24"/>
         </w:rPr>
       </w:pPr>
-    </w:p>
-    <w:p>
-      <w:pPr>
-        <w:rPr>
-          <w:rFonts w:ascii="Times New Roman" w:hAnsi="Times New Roman" w:cs="Times New Roman"/>
-          <w:b/>
-          <w:bCs/>
-          <w:sz w:val="24"/>
-          <w:szCs w:val="24"/>
-        </w:rPr>
-      </w:pPr>
       <w:r>
         <w:rPr>
           <w:rFonts w:ascii="Times New Roman" w:hAnsi="Times New Roman" w:cs="Times New Roman"/>
@@ -230,6 +218,7 @@
           <w:sz w:val="24"/>
           <w:szCs w:val="24"/>
         </w:rPr>
+        <w:lastRenderedPageBreak/>
         <w:t>Admin Dashboard</w:t>
       </w:r>
     </w:p>
@@ -248,15 +237,14 @@
           <w:rFonts w:ascii="Times New Roman" w:hAnsi="Times New Roman" w:cs="Times New Roman"/>
           <w:b/>
           <w:bCs/>
-          <w:noProof/>
           <w:sz w:val="24"/>
           <w:szCs w:val="24"/>
         </w:rPr>
         <w:drawing>
-          <wp:inline distT="0" distB="0" distL="0" distR="0" wp14:anchorId="1AEA5F89" wp14:editId="4387B7B7">
-            <wp:extent cx="5486400" cy="3263900"/>
+          <wp:inline distT="0" distB="0" distL="0" distR="0" wp14:anchorId="66621C4B" wp14:editId="3AB23A4A">
+            <wp:extent cx="5486400" cy="4020820"/>
             <wp:effectExtent l="0" t="0" r="0" b="0"/>
-            <wp:docPr id="2039203626" name="Picture 1" descr="A screenshot of a dashboard&#10;&#10;AI-generated content may be incorrect."/>
+            <wp:docPr id="1664053739" name="Picture 1" descr="A screenshot of a computer dashboard&#10;&#10;AI-generated content may be incorrect."/>
             <wp:cNvGraphicFramePr>
               <a:graphicFrameLocks xmlns:a="http://schemas.openxmlformats.org/drawingml/2006/main" noChangeAspect="1"/>
             </wp:cNvGraphicFramePr>
@@ -264,7 +252,7 @@
               <a:graphicData uri="http://schemas.openxmlformats.org/drawingml/2006/picture">
                 <pic:pic xmlns:pic="http://schemas.openxmlformats.org/drawingml/2006/picture">
                   <pic:nvPicPr>
-                    <pic:cNvPr id="2039203626" name="Picture 1" descr="A screenshot of a dashboard&#10;&#10;AI-generated content may be incorrect."/>
+                    <pic:cNvPr id="1664053739" name="Picture 1" descr="A screenshot of a computer dashboard&#10;&#10;AI-generated content may be incorrect."/>
                     <pic:cNvPicPr/>
                   </pic:nvPicPr>
                   <pic:blipFill>
@@ -276,7 +264,7 @@
                   <pic:spPr>
                     <a:xfrm>
                       <a:off x="0" y="0"/>
-                      <a:ext cx="5486400" cy="3263900"/>
+                      <a:ext cx="5486400" cy="4020820"/>
                     </a:xfrm>
                     <a:prstGeom prst="rect">
                       <a:avLst/>
@@ -309,7 +297,7 @@
           <w:szCs w:val="24"/>
         </w:rPr>
         <w:drawing>
-          <wp:anchor distT="0" distB="0" distL="114300" distR="114300" simplePos="0" relativeHeight="251682304" behindDoc="0" locked="0" layoutInCell="1" allowOverlap="1" wp14:anchorId="2858EAFA" wp14:editId="3DCC537C">
+          <wp:anchor distT="0" distB="0" distL="114300" distR="114300" simplePos="0" relativeHeight="251682304" behindDoc="0" locked="0" layoutInCell="1" allowOverlap="1" wp14:anchorId="2858EAFA" wp14:editId="240B311A">
             <wp:simplePos x="0" y="0"/>
             <wp:positionH relativeFrom="column">
               <wp:posOffset>0</wp:posOffset>
@@ -398,28 +386,6 @@
           <w:szCs w:val="24"/>
         </w:rPr>
       </w:pPr>
-    </w:p>
-    <w:p>
-      <w:pPr>
-        <w:rPr>
-          <w:rFonts w:ascii="Times New Roman" w:hAnsi="Times New Roman" w:cs="Times New Roman"/>
-          <w:b/>
-          <w:bCs/>
-          <w:sz w:val="24"/>
-          <w:szCs w:val="24"/>
-        </w:rPr>
-      </w:pPr>
-    </w:p>
-    <w:p>
-      <w:pPr>
-        <w:rPr>
-          <w:rFonts w:ascii="Times New Roman" w:hAnsi="Times New Roman" w:cs="Times New Roman"/>
-          <w:b/>
-          <w:bCs/>
-          <w:sz w:val="24"/>
-          <w:szCs w:val="24"/>
-        </w:rPr>
-      </w:pPr>
       <w:r>
         <w:rPr>
           <w:rFonts w:ascii="Times New Roman" w:hAnsi="Times New Roman" w:cs="Times New Roman"/>
@@ -447,23 +413,14 @@
           <w:rFonts w:ascii="Times New Roman" w:hAnsi="Times New Roman" w:cs="Times New Roman"/>
           <w:b/>
           <w:bCs/>
-          <w:noProof/>
           <w:sz w:val="24"/>
           <w:szCs w:val="24"/>
         </w:rPr>
         <w:drawing>
-          <wp:anchor distT="0" distB="0" distL="114300" distR="114300" simplePos="0" relativeHeight="251683328" behindDoc="0" locked="0" layoutInCell="1" allowOverlap="1" wp14:anchorId="089A43F6" wp14:editId="3EC9D1D7">
-            <wp:simplePos x="0" y="0"/>
-            <wp:positionH relativeFrom="column">
-              <wp:posOffset>0</wp:posOffset>
-            </wp:positionH>
-            <wp:positionV relativeFrom="paragraph">
-              <wp:posOffset>20955</wp:posOffset>
-            </wp:positionV>
-            <wp:extent cx="5479200" cy="3737144"/>
-            <wp:effectExtent l="0" t="0" r="7620" b="0"/>
-            <wp:wrapNone/>
-            <wp:docPr id="810824264" name="Picture 1" descr="A screenshot of a schedule&#10;&#10;AI-generated content may be incorrect."/>
+          <wp:inline distT="0" distB="0" distL="0" distR="0" wp14:anchorId="37B26462" wp14:editId="2473795E">
+            <wp:extent cx="5486400" cy="3320415"/>
+            <wp:effectExtent l="0" t="0" r="0" b="0"/>
+            <wp:docPr id="203946103" name="Picture 1" descr="A screenshot of a schedule&#10;&#10;AI-generated content may be incorrect."/>
             <wp:cNvGraphicFramePr>
               <a:graphicFrameLocks xmlns:a="http://schemas.openxmlformats.org/drawingml/2006/main" noChangeAspect="1"/>
             </wp:cNvGraphicFramePr>
@@ -471,46 +428,28 @@
               <a:graphicData uri="http://schemas.openxmlformats.org/drawingml/2006/picture">
                 <pic:pic xmlns:pic="http://schemas.openxmlformats.org/drawingml/2006/picture">
                   <pic:nvPicPr>
-                    <pic:cNvPr id="810824264" name="Picture 1" descr="A screenshot of a schedule&#10;&#10;AI-generated content may be incorrect."/>
+                    <pic:cNvPr id="203946103" name="Picture 1" descr="A screenshot of a schedule&#10;&#10;AI-generated content may be incorrect."/>
                     <pic:cNvPicPr/>
                   </pic:nvPicPr>
-                  <pic:blipFill rotWithShape="1">
-                    <a:blip r:embed="rId12">
-                      <a:extLst>
-                        <a:ext uri="{28A0092B-C50C-407E-A947-70E740481C1C}">
-                          <a14:useLocalDpi xmlns:a14="http://schemas.microsoft.com/office/drawing/2010/main" val="0"/>
-                        </a:ext>
-                      </a:extLst>
-                    </a:blip>
-                    <a:srcRect l="1" r="1"/>
+                  <pic:blipFill>
+                    <a:blip r:embed="rId12"/>
                     <a:stretch>
                       <a:fillRect/>
                     </a:stretch>
                   </pic:blipFill>
-                  <pic:spPr bwMode="auto">
+                  <pic:spPr>
                     <a:xfrm>
                       <a:off x="0" y="0"/>
-                      <a:ext cx="5479200" cy="3737144"/>
+                      <a:ext cx="5486400" cy="3320415"/>
                     </a:xfrm>
                     <a:prstGeom prst="rect">
                       <a:avLst/>
                     </a:prstGeom>
-                    <a:ln>
-                      <a:noFill/>
-                    </a:ln>
-                    <a:extLst>
-                      <a:ext uri="{53640926-AAD7-44D8-BBD7-CCE9431645EC}">
-                        <a14:shadowObscured xmlns:a14="http://schemas.microsoft.com/office/drawing/2010/main"/>
-                      </a:ext>
-                    </a:extLst>
                   </pic:spPr>
                 </pic:pic>
               </a:graphicData>
             </a:graphic>
-            <wp14:sizeRelH relativeFrom="margin">
-              <wp14:pctWidth>0</wp14:pctWidth>
-            </wp14:sizeRelH>
-          </wp:anchor>
+          </wp:inline>
         </w:drawing>
       </w:r>
     </w:p>
@@ -535,138 +474,6 @@
           <w:szCs w:val="24"/>
         </w:rPr>
       </w:pPr>
-    </w:p>
-    <w:p>
-      <w:pPr>
-        <w:rPr>
-          <w:rFonts w:ascii="Times New Roman" w:hAnsi="Times New Roman" w:cs="Times New Roman"/>
-          <w:b/>
-          <w:bCs/>
-          <w:sz w:val="24"/>
-          <w:szCs w:val="24"/>
-        </w:rPr>
-      </w:pPr>
-    </w:p>
-    <w:p>
-      <w:pPr>
-        <w:rPr>
-          <w:rFonts w:ascii="Times New Roman" w:hAnsi="Times New Roman" w:cs="Times New Roman"/>
-          <w:b/>
-          <w:bCs/>
-          <w:sz w:val="24"/>
-          <w:szCs w:val="24"/>
-        </w:rPr>
-      </w:pPr>
-    </w:p>
-    <w:p>
-      <w:pPr>
-        <w:rPr>
-          <w:rFonts w:ascii="Times New Roman" w:hAnsi="Times New Roman" w:cs="Times New Roman"/>
-          <w:b/>
-          <w:bCs/>
-          <w:sz w:val="24"/>
-          <w:szCs w:val="24"/>
-        </w:rPr>
-      </w:pPr>
-    </w:p>
-    <w:p>
-      <w:pPr>
-        <w:rPr>
-          <w:rFonts w:ascii="Times New Roman" w:hAnsi="Times New Roman" w:cs="Times New Roman"/>
-          <w:b/>
-          <w:bCs/>
-          <w:sz w:val="24"/>
-          <w:szCs w:val="24"/>
-        </w:rPr>
-      </w:pPr>
-    </w:p>
-    <w:p>
-      <w:pPr>
-        <w:rPr>
-          <w:rFonts w:ascii="Times New Roman" w:hAnsi="Times New Roman" w:cs="Times New Roman"/>
-          <w:b/>
-          <w:bCs/>
-          <w:sz w:val="24"/>
-          <w:szCs w:val="24"/>
-        </w:rPr>
-      </w:pPr>
-    </w:p>
-    <w:p>
-      <w:pPr>
-        <w:rPr>
-          <w:rFonts w:ascii="Times New Roman" w:hAnsi="Times New Roman" w:cs="Times New Roman"/>
-          <w:b/>
-          <w:bCs/>
-          <w:sz w:val="24"/>
-          <w:szCs w:val="24"/>
-        </w:rPr>
-      </w:pPr>
-    </w:p>
-    <w:p>
-      <w:pPr>
-        <w:rPr>
-          <w:rFonts w:ascii="Times New Roman" w:hAnsi="Times New Roman" w:cs="Times New Roman"/>
-          <w:b/>
-          <w:bCs/>
-          <w:sz w:val="24"/>
-          <w:szCs w:val="24"/>
-        </w:rPr>
-      </w:pPr>
-    </w:p>
-    <w:p>
-      <w:pPr>
-        <w:rPr>
-          <w:rFonts w:ascii="Times New Roman" w:hAnsi="Times New Roman" w:cs="Times New Roman"/>
-          <w:b/>
-          <w:bCs/>
-          <w:sz w:val="24"/>
-          <w:szCs w:val="24"/>
-        </w:rPr>
-      </w:pPr>
-    </w:p>
-    <w:p>
-      <w:pPr>
-        <w:rPr>
-          <w:rFonts w:ascii="Times New Roman" w:hAnsi="Times New Roman" w:cs="Times New Roman"/>
-          <w:b/>
-          <w:bCs/>
-          <w:sz w:val="24"/>
-          <w:szCs w:val="24"/>
-        </w:rPr>
-      </w:pPr>
-    </w:p>
-    <w:p>
-      <w:pPr>
-        <w:rPr>
-          <w:rFonts w:ascii="Times New Roman" w:hAnsi="Times New Roman" w:cs="Times New Roman"/>
-          <w:b/>
-          <w:bCs/>
-          <w:sz w:val="24"/>
-          <w:szCs w:val="24"/>
-        </w:rPr>
-      </w:pPr>
-    </w:p>
-    <w:p>
-      <w:pPr>
-        <w:rPr>
-          <w:rFonts w:ascii="Times New Roman" w:hAnsi="Times New Roman" w:cs="Times New Roman"/>
-          <w:b/>
-          <w:bCs/>
-          <w:sz w:val="24"/>
-          <w:szCs w:val="24"/>
-        </w:rPr>
-      </w:pPr>
-    </w:p>
-    <w:p>
-      <w:pPr>
-        <w:rPr>
-          <w:rFonts w:ascii="Times New Roman" w:hAnsi="Times New Roman" w:cs="Times New Roman"/>
-          <w:b/>
-          <w:bCs/>
-          <w:sz w:val="24"/>
-          <w:szCs w:val="24"/>
-        </w:rPr>
-      </w:pPr>
       <w:r>
         <w:rPr>
           <w:rFonts w:ascii="Times New Roman" w:hAnsi="Times New Roman" w:cs="Times New Roman"/>
@@ -693,15 +500,14 @@
           <w:rFonts w:ascii="Times New Roman" w:hAnsi="Times New Roman" w:cs="Times New Roman"/>
           <w:b/>
           <w:bCs/>
-          <w:noProof/>
           <w:sz w:val="24"/>
           <w:szCs w:val="24"/>
         </w:rPr>
         <w:drawing>
-          <wp:inline distT="0" distB="0" distL="0" distR="0" wp14:anchorId="56FE9237" wp14:editId="16A8EA49">
-            <wp:extent cx="5486400" cy="2733040"/>
-            <wp:effectExtent l="0" t="0" r="0" b="0"/>
-            <wp:docPr id="1079226826" name="Picture 1" descr="A screenshot of a computer&#10;&#10;AI-generated content may be incorrect."/>
+          <wp:inline distT="0" distB="0" distL="0" distR="0" wp14:anchorId="197FF0A1" wp14:editId="76ABB1CB">
+            <wp:extent cx="5486400" cy="3082925"/>
+            <wp:effectExtent l="0" t="0" r="0" b="3175"/>
+            <wp:docPr id="1143975867" name="Picture 1" descr="A screenshot of a computer&#10;&#10;AI-generated content may be incorrect."/>
             <wp:cNvGraphicFramePr>
               <a:graphicFrameLocks xmlns:a="http://schemas.openxmlformats.org/drawingml/2006/main" noChangeAspect="1"/>
             </wp:cNvGraphicFramePr>
@@ -709,7 +515,7 @@
               <a:graphicData uri="http://schemas.openxmlformats.org/drawingml/2006/picture">
                 <pic:pic xmlns:pic="http://schemas.openxmlformats.org/drawingml/2006/picture">
                   <pic:nvPicPr>
-                    <pic:cNvPr id="1079226826" name="Picture 1" descr="A screenshot of a computer&#10;&#10;AI-generated content may be incorrect."/>
+                    <pic:cNvPr id="1143975867" name="Picture 1" descr="A screenshot of a computer&#10;&#10;AI-generated content may be incorrect."/>
                     <pic:cNvPicPr/>
                   </pic:nvPicPr>
                   <pic:blipFill>
@@ -721,7 +527,7 @@
                   <pic:spPr>
                     <a:xfrm>
                       <a:off x="0" y="0"/>
-                      <a:ext cx="5486400" cy="2733040"/>
+                      <a:ext cx="5486400" cy="3082925"/>
                     </a:xfrm>
                     <a:prstGeom prst="rect">
                       <a:avLst/>
@@ -782,15 +588,14 @@
           <w:rFonts w:ascii="Times New Roman" w:hAnsi="Times New Roman" w:cs="Times New Roman"/>
           <w:b/>
           <w:bCs/>
-          <w:noProof/>
           <w:sz w:val="24"/>
           <w:szCs w:val="24"/>
         </w:rPr>
         <w:drawing>
-          <wp:inline distT="0" distB="0" distL="0" distR="0" wp14:anchorId="61799721" wp14:editId="53F2AE67">
-            <wp:extent cx="5486400" cy="2733040"/>
-            <wp:effectExtent l="0" t="0" r="0" b="0"/>
-            <wp:docPr id="696040544" name="Picture 1" descr="A screenshot of a computer&#10;&#10;AI-generated content may be incorrect."/>
+          <wp:inline distT="0" distB="0" distL="0" distR="0" wp14:anchorId="5B2EFEBA" wp14:editId="281D8DC2">
+            <wp:extent cx="5486400" cy="3082925"/>
+            <wp:effectExtent l="0" t="0" r="0" b="3175"/>
+            <wp:docPr id="590091135" name="Picture 1" descr="A screenshot of a computer&#10;&#10;AI-generated content may be incorrect."/>
             <wp:cNvGraphicFramePr>
               <a:graphicFrameLocks xmlns:a="http://schemas.openxmlformats.org/drawingml/2006/main" noChangeAspect="1"/>
             </wp:cNvGraphicFramePr>
@@ -798,7 +603,7 @@
               <a:graphicData uri="http://schemas.openxmlformats.org/drawingml/2006/picture">
                 <pic:pic xmlns:pic="http://schemas.openxmlformats.org/drawingml/2006/picture">
                   <pic:nvPicPr>
-                    <pic:cNvPr id="696040544" name="Picture 1" descr="A screenshot of a computer&#10;&#10;AI-generated content may be incorrect."/>
+                    <pic:cNvPr id="590091135" name="Picture 1" descr="A screenshot of a computer&#10;&#10;AI-generated content may be incorrect."/>
                     <pic:cNvPicPr/>
                   </pic:nvPicPr>
                   <pic:blipFill>
@@ -810,7 +615,7 @@
                   <pic:spPr>
                     <a:xfrm>
                       <a:off x="0" y="0"/>
-                      <a:ext cx="5486400" cy="2733040"/>
+                      <a:ext cx="5486400" cy="3082925"/>
                     </a:xfrm>
                     <a:prstGeom prst="rect">
                       <a:avLst/>
@@ -844,17 +649,6 @@
           <w:szCs w:val="24"/>
         </w:rPr>
       </w:pPr>
-    </w:p>
-    <w:p>
-      <w:pPr>
-        <w:rPr>
-          <w:rFonts w:ascii="Times New Roman" w:hAnsi="Times New Roman" w:cs="Times New Roman"/>
-          <w:b/>
-          <w:bCs/>
-          <w:sz w:val="24"/>
-          <w:szCs w:val="24"/>
-        </w:rPr>
-      </w:pPr>
       <w:r>
         <w:rPr>
           <w:rFonts w:ascii="Times New Roman" w:hAnsi="Times New Roman" w:cs="Times New Roman"/>
@@ -881,15 +675,14 @@
           <w:rFonts w:ascii="Times New Roman" w:hAnsi="Times New Roman" w:cs="Times New Roman"/>
           <w:b/>
           <w:bCs/>
-          <w:noProof/>
           <w:sz w:val="24"/>
           <w:szCs w:val="24"/>
         </w:rPr>
         <w:drawing>
-          <wp:inline distT="0" distB="0" distL="0" distR="0" wp14:anchorId="53B2B762" wp14:editId="0E8923F1">
-            <wp:extent cx="5486400" cy="2670175"/>
-            <wp:effectExtent l="0" t="0" r="0" b="0"/>
-            <wp:docPr id="901889960" name="Picture 1" descr="A screenshot of a computer&#10;&#10;AI-generated content may be incorrect."/>
+          <wp:inline distT="0" distB="0" distL="0" distR="0" wp14:anchorId="7FBEA76A" wp14:editId="696E54E6">
+            <wp:extent cx="5486400" cy="3615690"/>
+            <wp:effectExtent l="0" t="0" r="0" b="3810"/>
+            <wp:docPr id="1237093047" name="Picture 1"/>
             <wp:cNvGraphicFramePr>
               <a:graphicFrameLocks xmlns:a="http://schemas.openxmlformats.org/drawingml/2006/main" noChangeAspect="1"/>
             </wp:cNvGraphicFramePr>
@@ -897,7 +690,7 @@
               <a:graphicData uri="http://schemas.openxmlformats.org/drawingml/2006/picture">
                 <pic:pic xmlns:pic="http://schemas.openxmlformats.org/drawingml/2006/picture">
                   <pic:nvPicPr>
-                    <pic:cNvPr id="901889960" name="Picture 1" descr="A screenshot of a computer&#10;&#10;AI-generated content may be incorrect."/>
+                    <pic:cNvPr id="1237093047" name=""/>
                     <pic:cNvPicPr/>
                   </pic:nvPicPr>
                   <pic:blipFill>
@@ -909,7 +702,7 @@
                   <pic:spPr>
                     <a:xfrm>
                       <a:off x="0" y="0"/>
-                      <a:ext cx="5486400" cy="2670175"/>
+                      <a:ext cx="5486400" cy="3615690"/>
                     </a:xfrm>
                     <a:prstGeom prst="rect">
                       <a:avLst/>
@@ -932,50 +725,6 @@
           <w:szCs w:val="24"/>
         </w:rPr>
       </w:pPr>
-    </w:p>
-    <w:p>
-      <w:pPr>
-        <w:rPr>
-          <w:rFonts w:ascii="Times New Roman" w:hAnsi="Times New Roman" w:cs="Times New Roman"/>
-          <w:b/>
-          <w:bCs/>
-          <w:sz w:val="24"/>
-          <w:szCs w:val="24"/>
-        </w:rPr>
-      </w:pPr>
-    </w:p>
-    <w:p>
-      <w:pPr>
-        <w:rPr>
-          <w:rFonts w:ascii="Times New Roman" w:hAnsi="Times New Roman" w:cs="Times New Roman"/>
-          <w:b/>
-          <w:bCs/>
-          <w:sz w:val="24"/>
-          <w:szCs w:val="24"/>
-        </w:rPr>
-      </w:pPr>
-    </w:p>
-    <w:p>
-      <w:pPr>
-        <w:rPr>
-          <w:rFonts w:ascii="Times New Roman" w:hAnsi="Times New Roman" w:cs="Times New Roman"/>
-          <w:b/>
-          <w:bCs/>
-          <w:sz w:val="24"/>
-          <w:szCs w:val="24"/>
-        </w:rPr>
-      </w:pPr>
-    </w:p>
-    <w:p>
-      <w:pPr>
-        <w:rPr>
-          <w:rFonts w:ascii="Times New Roman" w:hAnsi="Times New Roman" w:cs="Times New Roman"/>
-          <w:b/>
-          <w:bCs/>
-          <w:sz w:val="24"/>
-          <w:szCs w:val="24"/>
-        </w:rPr>
-      </w:pPr>
       <w:r>
         <w:rPr>
           <w:rFonts w:ascii="Times New Roman" w:hAnsi="Times New Roman" w:cs="Times New Roman"/>
@@ -985,7 +734,7 @@
           <w:szCs w:val="24"/>
         </w:rPr>
         <w:lastRenderedPageBreak/>
-        <w:t>QR and Snapshots Page</w:t>
+        <w:t>Leave Page</w:t>
       </w:r>
     </w:p>
     <w:p>
@@ -1003,15 +752,14 @@
           <w:rFonts w:ascii="Times New Roman" w:hAnsi="Times New Roman" w:cs="Times New Roman"/>
           <w:b/>
           <w:bCs/>
-          <w:noProof/>
           <w:sz w:val="24"/>
           <w:szCs w:val="24"/>
         </w:rPr>
         <w:drawing>
-          <wp:inline distT="0" distB="0" distL="0" distR="0" wp14:anchorId="53B13047" wp14:editId="6D7AFFC1">
-            <wp:extent cx="5486400" cy="2725420"/>
-            <wp:effectExtent l="0" t="0" r="0" b="0"/>
-            <wp:docPr id="641082871" name="Picture 1" descr="A screenshot of a computer&#10;&#10;AI-generated content may be incorrect."/>
+          <wp:inline distT="0" distB="0" distL="0" distR="0" wp14:anchorId="25A128F4" wp14:editId="75EA3A0D">
+            <wp:extent cx="5486400" cy="3082925"/>
+            <wp:effectExtent l="0" t="0" r="0" b="3175"/>
+            <wp:docPr id="250752170" name="Picture 1" descr="A screenshot of a computer&#10;&#10;AI-generated content may be incorrect."/>
             <wp:cNvGraphicFramePr>
               <a:graphicFrameLocks xmlns:a="http://schemas.openxmlformats.org/drawingml/2006/main" noChangeAspect="1"/>
             </wp:cNvGraphicFramePr>
@@ -1019,7 +767,7 @@
               <a:graphicData uri="http://schemas.openxmlformats.org/drawingml/2006/picture">
                 <pic:pic xmlns:pic="http://schemas.openxmlformats.org/drawingml/2006/picture">
                   <pic:nvPicPr>
-                    <pic:cNvPr id="641082871" name="Picture 1" descr="A screenshot of a computer&#10;&#10;AI-generated content may be incorrect."/>
+                    <pic:cNvPr id="250752170" name="Picture 1" descr="A screenshot of a computer&#10;&#10;AI-generated content may be incorrect."/>
                     <pic:cNvPicPr/>
                   </pic:nvPicPr>
                   <pic:blipFill>
@@ -1031,7 +779,7 @@
                   <pic:spPr>
                     <a:xfrm>
                       <a:off x="0" y="0"/>
-                      <a:ext cx="5486400" cy="2725420"/>
+                      <a:ext cx="5486400" cy="3082925"/>
                     </a:xfrm>
                     <a:prstGeom prst="rect">
                       <a:avLst/>
@@ -1043,6 +791,310 @@
           </wp:inline>
         </w:drawing>
       </w:r>
+    </w:p>
+    <w:p>
+      <w:pPr>
+        <w:rPr>
+          <w:rFonts w:ascii="Times New Roman" w:hAnsi="Times New Roman" w:cs="Times New Roman"/>
+          <w:b/>
+          <w:bCs/>
+          <w:sz w:val="24"/>
+          <w:szCs w:val="24"/>
+        </w:rPr>
+      </w:pPr>
+      <w:r>
+        <w:rPr>
+          <w:rFonts w:ascii="Times New Roman" w:hAnsi="Times New Roman" w:cs="Times New Roman"/>
+          <w:b/>
+          <w:bCs/>
+          <w:sz w:val="24"/>
+          <w:szCs w:val="24"/>
+        </w:rPr>
+        <w:t>Holidays and Events Page</w:t>
+      </w:r>
+      <w:r>
+        <w:rPr>
+          <w:rFonts w:ascii="Times New Roman" w:hAnsi="Times New Roman" w:cs="Times New Roman"/>
+          <w:b/>
+          <w:bCs/>
+          <w:sz w:val="24"/>
+          <w:szCs w:val="24"/>
+        </w:rPr>
+        <w:br/>
+      </w:r>
+      <w:r>
+        <w:rPr>
+          <w:rFonts w:ascii="Times New Roman" w:hAnsi="Times New Roman" w:cs="Times New Roman"/>
+          <w:b/>
+          <w:bCs/>
+          <w:sz w:val="24"/>
+          <w:szCs w:val="24"/>
+        </w:rPr>
+        <w:drawing>
+          <wp:inline distT="0" distB="0" distL="0" distR="0" wp14:anchorId="73FDFC88" wp14:editId="11A8D10F">
+            <wp:extent cx="5486400" cy="3082925"/>
+            <wp:effectExtent l="0" t="0" r="0" b="3175"/>
+            <wp:docPr id="1928524121" name="Picture 1" descr="A screenshot of a computer&#10;&#10;AI-generated content may be incorrect."/>
+            <wp:cNvGraphicFramePr>
+              <a:graphicFrameLocks xmlns:a="http://schemas.openxmlformats.org/drawingml/2006/main" noChangeAspect="1"/>
+            </wp:cNvGraphicFramePr>
+            <a:graphic xmlns:a="http://schemas.openxmlformats.org/drawingml/2006/main">
+              <a:graphicData uri="http://schemas.openxmlformats.org/drawingml/2006/picture">
+                <pic:pic xmlns:pic="http://schemas.openxmlformats.org/drawingml/2006/picture">
+                  <pic:nvPicPr>
+                    <pic:cNvPr id="1928524121" name="Picture 1" descr="A screenshot of a computer&#10;&#10;AI-generated content may be incorrect."/>
+                    <pic:cNvPicPr/>
+                  </pic:nvPicPr>
+                  <pic:blipFill>
+                    <a:blip r:embed="rId17"/>
+                    <a:stretch>
+                      <a:fillRect/>
+                    </a:stretch>
+                  </pic:blipFill>
+                  <pic:spPr>
+                    <a:xfrm>
+                      <a:off x="0" y="0"/>
+                      <a:ext cx="5486400" cy="3082925"/>
+                    </a:xfrm>
+                    <a:prstGeom prst="rect">
+                      <a:avLst/>
+                    </a:prstGeom>
+                  </pic:spPr>
+                </pic:pic>
+              </a:graphicData>
+            </a:graphic>
+          </wp:inline>
+        </w:drawing>
+      </w:r>
+    </w:p>
+    <w:p>
+      <w:pPr>
+        <w:rPr>
+          <w:rFonts w:ascii="Times New Roman" w:hAnsi="Times New Roman" w:cs="Times New Roman"/>
+          <w:b/>
+          <w:bCs/>
+          <w:sz w:val="24"/>
+          <w:szCs w:val="24"/>
+        </w:rPr>
+      </w:pPr>
+    </w:p>
+    <w:p>
+      <w:pPr>
+        <w:rPr>
+          <w:rFonts w:ascii="Times New Roman" w:hAnsi="Times New Roman" w:cs="Times New Roman"/>
+          <w:b/>
+          <w:bCs/>
+          <w:sz w:val="24"/>
+          <w:szCs w:val="24"/>
+        </w:rPr>
+      </w:pPr>
+    </w:p>
+    <w:p>
+      <w:pPr>
+        <w:rPr>
+          <w:rFonts w:ascii="Times New Roman" w:hAnsi="Times New Roman" w:cs="Times New Roman"/>
+          <w:b/>
+          <w:bCs/>
+          <w:sz w:val="24"/>
+          <w:szCs w:val="24"/>
+        </w:rPr>
+      </w:pPr>
+    </w:p>
+    <w:p>
+      <w:pPr>
+        <w:rPr>
+          <w:rFonts w:ascii="Times New Roman" w:hAnsi="Times New Roman" w:cs="Times New Roman"/>
+          <w:b/>
+          <w:bCs/>
+          <w:sz w:val="24"/>
+          <w:szCs w:val="24"/>
+        </w:rPr>
+      </w:pPr>
+      <w:r>
+        <w:rPr>
+          <w:rFonts w:ascii="Times New Roman" w:hAnsi="Times New Roman" w:cs="Times New Roman"/>
+          <w:b/>
+          <w:bCs/>
+          <w:sz w:val="24"/>
+          <w:szCs w:val="24"/>
+        </w:rPr>
+        <w:lastRenderedPageBreak/>
+        <w:drawing>
+          <wp:anchor distT="0" distB="0" distL="114300" distR="114300" simplePos="0" relativeHeight="251759104" behindDoc="0" locked="0" layoutInCell="1" allowOverlap="1" wp14:anchorId="05A21259" wp14:editId="4C2DD595">
+            <wp:simplePos x="0" y="0"/>
+            <wp:positionH relativeFrom="column">
+              <wp:posOffset>161925</wp:posOffset>
+            </wp:positionH>
+            <wp:positionV relativeFrom="paragraph">
+              <wp:posOffset>247015</wp:posOffset>
+            </wp:positionV>
+            <wp:extent cx="5000625" cy="2809958"/>
+            <wp:effectExtent l="0" t="0" r="0" b="9525"/>
+            <wp:wrapNone/>
+            <wp:docPr id="717456183" name="Picture 1" descr="A screenshot of a computer&#10;&#10;AI-generated content may be incorrect."/>
+            <wp:cNvGraphicFramePr>
+              <a:graphicFrameLocks xmlns:a="http://schemas.openxmlformats.org/drawingml/2006/main" noChangeAspect="1"/>
+            </wp:cNvGraphicFramePr>
+            <a:graphic xmlns:a="http://schemas.openxmlformats.org/drawingml/2006/main">
+              <a:graphicData uri="http://schemas.openxmlformats.org/drawingml/2006/picture">
+                <pic:pic xmlns:pic="http://schemas.openxmlformats.org/drawingml/2006/picture">
+                  <pic:nvPicPr>
+                    <pic:cNvPr id="717456183" name="Picture 1" descr="A screenshot of a computer&#10;&#10;AI-generated content may be incorrect."/>
+                    <pic:cNvPicPr/>
+                  </pic:nvPicPr>
+                  <pic:blipFill>
+                    <a:blip r:embed="rId18" cstate="print">
+                      <a:extLst>
+                        <a:ext uri="{28A0092B-C50C-407E-A947-70E740481C1C}">
+                          <a14:useLocalDpi xmlns:a14="http://schemas.microsoft.com/office/drawing/2010/main" val="0"/>
+                        </a:ext>
+                      </a:extLst>
+                    </a:blip>
+                    <a:stretch>
+                      <a:fillRect/>
+                    </a:stretch>
+                  </pic:blipFill>
+                  <pic:spPr>
+                    <a:xfrm>
+                      <a:off x="0" y="0"/>
+                      <a:ext cx="5000625" cy="2809958"/>
+                    </a:xfrm>
+                    <a:prstGeom prst="rect">
+                      <a:avLst/>
+                    </a:prstGeom>
+                  </pic:spPr>
+                </pic:pic>
+              </a:graphicData>
+            </a:graphic>
+            <wp14:sizeRelH relativeFrom="margin">
+              <wp14:pctWidth>0</wp14:pctWidth>
+            </wp14:sizeRelH>
+            <wp14:sizeRelV relativeFrom="margin">
+              <wp14:pctHeight>0</wp14:pctHeight>
+            </wp14:sizeRelV>
+          </wp:anchor>
+        </w:drawing>
+      </w:r>
+      <w:r>
+        <w:rPr>
+          <w:rFonts w:ascii="Times New Roman" w:hAnsi="Times New Roman" w:cs="Times New Roman"/>
+          <w:b/>
+          <w:bCs/>
+          <w:sz w:val="24"/>
+          <w:szCs w:val="24"/>
+        </w:rPr>
+        <w:t>QR and Snapshots Page</w:t>
+      </w:r>
+    </w:p>
+    <w:p>
+      <w:pPr>
+        <w:rPr>
+          <w:rFonts w:ascii="Times New Roman" w:hAnsi="Times New Roman" w:cs="Times New Roman"/>
+          <w:b/>
+          <w:bCs/>
+          <w:sz w:val="24"/>
+          <w:szCs w:val="24"/>
+        </w:rPr>
+      </w:pPr>
+    </w:p>
+    <w:p>
+      <w:pPr>
+        <w:rPr>
+          <w:rFonts w:ascii="Times New Roman" w:hAnsi="Times New Roman" w:cs="Times New Roman"/>
+          <w:b/>
+          <w:bCs/>
+          <w:sz w:val="24"/>
+          <w:szCs w:val="24"/>
+        </w:rPr>
+      </w:pPr>
+    </w:p>
+    <w:p>
+      <w:pPr>
+        <w:rPr>
+          <w:rFonts w:ascii="Times New Roman" w:hAnsi="Times New Roman" w:cs="Times New Roman"/>
+          <w:b/>
+          <w:bCs/>
+          <w:sz w:val="24"/>
+          <w:szCs w:val="24"/>
+        </w:rPr>
+      </w:pPr>
+    </w:p>
+    <w:p>
+      <w:pPr>
+        <w:rPr>
+          <w:rFonts w:ascii="Times New Roman" w:hAnsi="Times New Roman" w:cs="Times New Roman"/>
+          <w:b/>
+          <w:bCs/>
+          <w:sz w:val="24"/>
+          <w:szCs w:val="24"/>
+        </w:rPr>
+      </w:pPr>
+    </w:p>
+    <w:p>
+      <w:pPr>
+        <w:rPr>
+          <w:rFonts w:ascii="Times New Roman" w:hAnsi="Times New Roman" w:cs="Times New Roman"/>
+          <w:b/>
+          <w:bCs/>
+          <w:sz w:val="24"/>
+          <w:szCs w:val="24"/>
+        </w:rPr>
+      </w:pPr>
+    </w:p>
+    <w:p>
+      <w:pPr>
+        <w:rPr>
+          <w:rFonts w:ascii="Times New Roman" w:hAnsi="Times New Roman" w:cs="Times New Roman"/>
+          <w:b/>
+          <w:bCs/>
+          <w:sz w:val="24"/>
+          <w:szCs w:val="24"/>
+        </w:rPr>
+      </w:pPr>
+    </w:p>
+    <w:p>
+      <w:pPr>
+        <w:rPr>
+          <w:rFonts w:ascii="Times New Roman" w:hAnsi="Times New Roman" w:cs="Times New Roman"/>
+          <w:b/>
+          <w:bCs/>
+          <w:sz w:val="24"/>
+          <w:szCs w:val="24"/>
+        </w:rPr>
+      </w:pPr>
+    </w:p>
+    <w:p>
+      <w:pPr>
+        <w:rPr>
+          <w:rFonts w:ascii="Times New Roman" w:hAnsi="Times New Roman" w:cs="Times New Roman"/>
+          <w:b/>
+          <w:bCs/>
+          <w:sz w:val="24"/>
+          <w:szCs w:val="24"/>
+        </w:rPr>
+      </w:pPr>
+    </w:p>
+    <w:p>
+      <w:pPr>
+        <w:rPr>
+          <w:rFonts w:ascii="Times New Roman" w:hAnsi="Times New Roman" w:cs="Times New Roman"/>
+          <w:b/>
+          <w:bCs/>
+          <w:sz w:val="24"/>
+          <w:szCs w:val="24"/>
+        </w:rPr>
+      </w:pPr>
+    </w:p>
+    <w:p>
+      <w:pPr>
+        <w:rPr>
+          <w:rFonts w:ascii="Times New Roman" w:hAnsi="Times New Roman" w:cs="Times New Roman"/>
+          <w:b/>
+          <w:bCs/>
+          <w:sz w:val="24"/>
+          <w:szCs w:val="24"/>
+        </w:rPr>
+      </w:pPr>
     </w:p>
     <w:p>
       <w:pPr>
@@ -1087,7 +1139,7 @@
                     <pic:cNvPicPr/>
                   </pic:nvPicPr>
                   <pic:blipFill>
-                    <a:blip r:embed="rId17">
+                    <a:blip r:embed="rId19">
                       <a:extLst>
                         <a:ext uri="{28A0092B-C50C-407E-A947-70E740481C1C}">
                           <a14:useLocalDpi xmlns:a14="http://schemas.microsoft.com/office/drawing/2010/main" val="0"/>
@@ -1352,7 +1404,7 @@
                     <pic:cNvPicPr/>
                   </pic:nvPicPr>
                   <pic:blipFill rotWithShape="1">
-                    <a:blip r:embed="rId18"/>
+                    <a:blip r:embed="rId20"/>
                     <a:srcRect r="325"/>
                     <a:stretch>
                       <a:fillRect/>
@@ -1478,41 +1530,31 @@
           <w:szCs w:val="24"/>
         </w:rPr>
         <w:lastRenderedPageBreak/>
-        <w:t>Settings Page</w:t>
+        <w:t>Users Page</w:t>
       </w:r>
-    </w:p>
-    <w:p>
-      <w:pPr>
-        <w:rPr>
-          <w:rFonts w:ascii="Times New Roman" w:hAnsi="Times New Roman" w:cs="Times New Roman"/>
-          <w:b/>
-          <w:bCs/>
-          <w:sz w:val="24"/>
-          <w:szCs w:val="24"/>
-        </w:rPr>
-      </w:pPr>
       <w:r>
         <w:rPr>
           <w:rFonts w:ascii="Times New Roman" w:hAnsi="Times New Roman" w:cs="Times New Roman"/>
           <w:b/>
           <w:bCs/>
-          <w:noProof/>
+          <w:sz w:val="24"/>
+          <w:szCs w:val="24"/>
+        </w:rPr>
+        <w:br/>
+      </w:r>
+      <w:r>
+        <w:rPr>
+          <w:rFonts w:ascii="Times New Roman" w:hAnsi="Times New Roman" w:cs="Times New Roman"/>
+          <w:b/>
+          <w:bCs/>
           <w:sz w:val="24"/>
           <w:szCs w:val="24"/>
         </w:rPr>
         <w:drawing>
-          <wp:anchor distT="0" distB="0" distL="114300" distR="114300" simplePos="0" relativeHeight="251684352" behindDoc="0" locked="0" layoutInCell="1" allowOverlap="1" wp14:anchorId="65B84235" wp14:editId="5F83FDD2">
-            <wp:simplePos x="0" y="0"/>
-            <wp:positionH relativeFrom="column">
-              <wp:posOffset>638175</wp:posOffset>
-            </wp:positionH>
-            <wp:positionV relativeFrom="paragraph">
-              <wp:posOffset>32385</wp:posOffset>
-            </wp:positionV>
-            <wp:extent cx="3762375" cy="3671364"/>
-            <wp:effectExtent l="0" t="0" r="0" b="5715"/>
-            <wp:wrapNone/>
-            <wp:docPr id="1932536137" name="Picture 1"/>
+          <wp:inline distT="0" distB="0" distL="0" distR="0" wp14:anchorId="3727B357" wp14:editId="344A209D">
+            <wp:extent cx="5486400" cy="3082925"/>
+            <wp:effectExtent l="0" t="0" r="0" b="3175"/>
+            <wp:docPr id="1449213246" name="Picture 1" descr="A screenshot of a computer&#10;&#10;AI-generated content may be incorrect."/>
             <wp:cNvGraphicFramePr>
               <a:graphicFrameLocks xmlns:a="http://schemas.openxmlformats.org/drawingml/2006/main" noChangeAspect="1"/>
             </wp:cNvGraphicFramePr>
@@ -1520,17 +1562,11 @@
               <a:graphicData uri="http://schemas.openxmlformats.org/drawingml/2006/picture">
                 <pic:pic xmlns:pic="http://schemas.openxmlformats.org/drawingml/2006/picture">
                   <pic:nvPicPr>
-                    <pic:cNvPr id="1932536137" name=""/>
+                    <pic:cNvPr id="1449213246" name="Picture 1" descr="A screenshot of a computer&#10;&#10;AI-generated content may be incorrect."/>
                     <pic:cNvPicPr/>
                   </pic:nvPicPr>
                   <pic:blipFill>
-                    <a:blip r:embed="rId19">
-                      <a:extLst>
-                        <a:ext uri="{28A0092B-C50C-407E-A947-70E740481C1C}">
-                          <a14:useLocalDpi xmlns:a14="http://schemas.microsoft.com/office/drawing/2010/main" val="0"/>
-                        </a:ext>
-                      </a:extLst>
-                    </a:blip>
+                    <a:blip r:embed="rId21"/>
                     <a:stretch>
                       <a:fillRect/>
                     </a:stretch>
@@ -1538,7 +1574,7 @@
                   <pic:spPr>
                     <a:xfrm>
                       <a:off x="0" y="0"/>
-                      <a:ext cx="3762375" cy="3671364"/>
+                      <a:ext cx="5486400" cy="3082925"/>
                     </a:xfrm>
                     <a:prstGeom prst="rect">
                       <a:avLst/>
@@ -1547,13 +1583,7 @@
                 </pic:pic>
               </a:graphicData>
             </a:graphic>
-            <wp14:sizeRelH relativeFrom="margin">
-              <wp14:pctWidth>0</wp14:pctWidth>
-            </wp14:sizeRelH>
-            <wp14:sizeRelV relativeFrom="margin">
-              <wp14:pctHeight>0</wp14:pctHeight>
-            </wp14:sizeRelV>
-          </wp:anchor>
+          </wp:inline>
         </w:drawing>
       </w:r>
     </w:p>
@@ -1666,28 +1696,107 @@
           <w:szCs w:val="24"/>
         </w:rPr>
       </w:pPr>
+    </w:p>
+    <w:p>
+      <w:pPr>
+        <w:rPr>
+          <w:rFonts w:ascii="Times New Roman" w:hAnsi="Times New Roman" w:cs="Times New Roman"/>
+          <w:b/>
+          <w:bCs/>
+          <w:sz w:val="24"/>
+          <w:szCs w:val="24"/>
+        </w:rPr>
+      </w:pPr>
+    </w:p>
+    <w:p>
+      <w:pPr>
+        <w:rPr>
+          <w:rFonts w:ascii="Times New Roman" w:hAnsi="Times New Roman" w:cs="Times New Roman"/>
+          <w:b/>
+          <w:bCs/>
+          <w:sz w:val="24"/>
+          <w:szCs w:val="24"/>
+        </w:rPr>
+      </w:pPr>
+    </w:p>
+    <w:p>
+      <w:pPr>
+        <w:rPr>
+          <w:rFonts w:ascii="Times New Roman" w:hAnsi="Times New Roman" w:cs="Times New Roman"/>
+          <w:b/>
+          <w:bCs/>
+          <w:sz w:val="24"/>
+          <w:szCs w:val="24"/>
+        </w:rPr>
+      </w:pPr>
+    </w:p>
+    <w:p>
+      <w:pPr>
+        <w:rPr>
+          <w:rFonts w:ascii="Times New Roman" w:hAnsi="Times New Roman" w:cs="Times New Roman"/>
+          <w:b/>
+          <w:bCs/>
+          <w:sz w:val="24"/>
+          <w:szCs w:val="24"/>
+        </w:rPr>
+      </w:pPr>
+    </w:p>
+    <w:p>
+      <w:pPr>
+        <w:rPr>
+          <w:rFonts w:ascii="Times New Roman" w:hAnsi="Times New Roman" w:cs="Times New Roman"/>
+          <w:b/>
+          <w:bCs/>
+          <w:sz w:val="24"/>
+          <w:szCs w:val="24"/>
+        </w:rPr>
+      </w:pPr>
+    </w:p>
+    <w:p>
+      <w:pPr>
+        <w:rPr>
+          <w:rFonts w:ascii="Times New Roman" w:hAnsi="Times New Roman" w:cs="Times New Roman"/>
+          <w:b/>
+          <w:bCs/>
+          <w:sz w:val="24"/>
+          <w:szCs w:val="24"/>
+        </w:rPr>
+      </w:pPr>
       <w:r>
         <w:rPr>
           <w:rFonts w:ascii="Times New Roman" w:hAnsi="Times New Roman" w:cs="Times New Roman"/>
           <w:b/>
           <w:bCs/>
-          <w:noProof/>
+          <w:sz w:val="24"/>
+          <w:szCs w:val="24"/>
+        </w:rPr>
+        <w:lastRenderedPageBreak/>
+        <w:t>Settings Page</w:t>
+      </w:r>
+    </w:p>
+    <w:p>
+      <w:pPr>
+        <w:rPr>
+          <w:rFonts w:ascii="Times New Roman" w:hAnsi="Times New Roman" w:cs="Times New Roman"/>
+          <w:b/>
+          <w:bCs/>
+          <w:sz w:val="24"/>
+          <w:szCs w:val="24"/>
+        </w:rPr>
+      </w:pPr>
+      <w:r>
+        <w:rPr>
+          <w:rFonts w:ascii="Times New Roman" w:hAnsi="Times New Roman" w:cs="Times New Roman"/>
+          <w:b/>
+          <w:bCs/>
           <w:sz w:val="24"/>
           <w:szCs w:val="24"/>
         </w:rPr>
         <w:drawing>
-          <wp:anchor distT="0" distB="0" distL="114300" distR="114300" simplePos="0" relativeHeight="251685376" behindDoc="0" locked="0" layoutInCell="1" allowOverlap="1" wp14:anchorId="1616F3F7" wp14:editId="65AD3D86">
-            <wp:simplePos x="0" y="0"/>
-            <wp:positionH relativeFrom="column">
-              <wp:posOffset>638268</wp:posOffset>
-            </wp:positionH>
-            <wp:positionV relativeFrom="paragraph">
-              <wp:posOffset>106223</wp:posOffset>
-            </wp:positionV>
-            <wp:extent cx="3762375" cy="3677460"/>
+          <wp:inline distT="0" distB="0" distL="0" distR="0" wp14:anchorId="16B5689B" wp14:editId="5EED8DC9">
+            <wp:extent cx="5486400" cy="6175375"/>
             <wp:effectExtent l="0" t="0" r="0" b="0"/>
-            <wp:wrapNone/>
-            <wp:docPr id="2110713894" name="Picture 1" descr="A screenshot of a computer&#10;&#10;AI-generated content may be incorrect."/>
+            <wp:docPr id="549968980" name="Picture 1" descr="A screenshot of a computer&#10;&#10;AI-generated content may be incorrect."/>
             <wp:cNvGraphicFramePr>
               <a:graphicFrameLocks xmlns:a="http://schemas.openxmlformats.org/drawingml/2006/main" noChangeAspect="1"/>
             </wp:cNvGraphicFramePr>
@@ -1695,17 +1804,11 @@
               <a:graphicData uri="http://schemas.openxmlformats.org/drawingml/2006/picture">
                 <pic:pic xmlns:pic="http://schemas.openxmlformats.org/drawingml/2006/picture">
                   <pic:nvPicPr>
-                    <pic:cNvPr id="2110713894" name="Picture 1" descr="A screenshot of a computer&#10;&#10;AI-generated content may be incorrect."/>
+                    <pic:cNvPr id="549968980" name="Picture 1" descr="A screenshot of a computer&#10;&#10;AI-generated content may be incorrect."/>
                     <pic:cNvPicPr/>
                   </pic:nvPicPr>
                   <pic:blipFill>
-                    <a:blip r:embed="rId20">
-                      <a:extLst>
-                        <a:ext uri="{28A0092B-C50C-407E-A947-70E740481C1C}">
-                          <a14:useLocalDpi xmlns:a14="http://schemas.microsoft.com/office/drawing/2010/main" val="0"/>
-                        </a:ext>
-                      </a:extLst>
-                    </a:blip>
+                    <a:blip r:embed="rId22"/>
                     <a:stretch>
                       <a:fillRect/>
                     </a:stretch>
@@ -1713,7 +1816,7 @@
                   <pic:spPr>
                     <a:xfrm>
                       <a:off x="0" y="0"/>
-                      <a:ext cx="3765376" cy="3680393"/>
+                      <a:ext cx="5486400" cy="6175375"/>
                     </a:xfrm>
                     <a:prstGeom prst="rect">
                       <a:avLst/>
@@ -1722,13 +1825,7 @@
                 </pic:pic>
               </a:graphicData>
             </a:graphic>
-            <wp14:sizeRelH relativeFrom="margin">
-              <wp14:pctWidth>0</wp14:pctWidth>
-            </wp14:sizeRelH>
-            <wp14:sizeRelV relativeFrom="margin">
-              <wp14:pctHeight>0</wp14:pctHeight>
-            </wp14:sizeRelV>
-          </wp:anchor>
+          </wp:inline>
         </w:drawing>
       </w:r>
     </w:p>
@@ -1786,61 +1883,605 @@
           <w:szCs w:val="24"/>
         </w:rPr>
       </w:pPr>
-    </w:p>
-    <w:p>
-      <w:pPr>
-        <w:rPr>
-          <w:rFonts w:ascii="Times New Roman" w:hAnsi="Times New Roman" w:cs="Times New Roman"/>
-          <w:b/>
-          <w:bCs/>
-          <w:sz w:val="24"/>
-          <w:szCs w:val="24"/>
-        </w:rPr>
-      </w:pPr>
-    </w:p>
-    <w:p>
-      <w:pPr>
-        <w:rPr>
-          <w:rFonts w:ascii="Times New Roman" w:hAnsi="Times New Roman" w:cs="Times New Roman"/>
-          <w:b/>
-          <w:bCs/>
-          <w:sz w:val="24"/>
-          <w:szCs w:val="24"/>
-        </w:rPr>
-      </w:pPr>
-    </w:p>
-    <w:p>
-      <w:pPr>
-        <w:rPr>
-          <w:rFonts w:ascii="Times New Roman" w:hAnsi="Times New Roman" w:cs="Times New Roman"/>
-          <w:b/>
-          <w:bCs/>
-          <w:sz w:val="24"/>
-          <w:szCs w:val="24"/>
-        </w:rPr>
-      </w:pPr>
-    </w:p>
-    <w:p>
-      <w:pPr>
-        <w:rPr>
-          <w:rFonts w:ascii="Times New Roman" w:hAnsi="Times New Roman" w:cs="Times New Roman"/>
-          <w:b/>
-          <w:bCs/>
-          <w:sz w:val="24"/>
-          <w:szCs w:val="24"/>
-        </w:rPr>
-      </w:pPr>
-    </w:p>
-    <w:p>
-      <w:pPr>
-        <w:rPr>
-          <w:rFonts w:ascii="Times New Roman" w:hAnsi="Times New Roman" w:cs="Times New Roman"/>
-          <w:b/>
-          <w:bCs/>
-          <w:sz w:val="24"/>
-          <w:szCs w:val="24"/>
-        </w:rPr>
-      </w:pPr>
+      <w:r>
+        <w:rPr>
+          <w:rFonts w:ascii="Times New Roman" w:hAnsi="Times New Roman" w:cs="Times New Roman"/>
+          <w:b/>
+          <w:bCs/>
+          <w:sz w:val="24"/>
+          <w:szCs w:val="24"/>
+        </w:rPr>
+        <w:lastRenderedPageBreak/>
+        <w:t>Employee Dashboard</w:t>
+      </w:r>
+      <w:r>
+        <w:rPr>
+          <w:rFonts w:ascii="Times New Roman" w:hAnsi="Times New Roman" w:cs="Times New Roman"/>
+          <w:b/>
+          <w:bCs/>
+          <w:sz w:val="24"/>
+          <w:szCs w:val="24"/>
+        </w:rPr>
+        <w:br/>
+      </w:r>
+      <w:r>
+        <w:rPr>
+          <w:rFonts w:ascii="Times New Roman" w:hAnsi="Times New Roman" w:cs="Times New Roman"/>
+          <w:b/>
+          <w:bCs/>
+          <w:sz w:val="24"/>
+          <w:szCs w:val="24"/>
+        </w:rPr>
+        <w:drawing>
+          <wp:inline distT="0" distB="0" distL="0" distR="0" wp14:anchorId="38E0BD62" wp14:editId="25A60741">
+            <wp:extent cx="5486400" cy="4886325"/>
+            <wp:effectExtent l="0" t="0" r="0" b="9525"/>
+            <wp:docPr id="931002680" name="Picture 1" descr="A screenshot of a computer&#10;&#10;AI-generated content may be incorrect."/>
+            <wp:cNvGraphicFramePr>
+              <a:graphicFrameLocks xmlns:a="http://schemas.openxmlformats.org/drawingml/2006/main" noChangeAspect="1"/>
+            </wp:cNvGraphicFramePr>
+            <a:graphic xmlns:a="http://schemas.openxmlformats.org/drawingml/2006/main">
+              <a:graphicData uri="http://schemas.openxmlformats.org/drawingml/2006/picture">
+                <pic:pic xmlns:pic="http://schemas.openxmlformats.org/drawingml/2006/picture">
+                  <pic:nvPicPr>
+                    <pic:cNvPr id="931002680" name="Picture 1" descr="A screenshot of a computer&#10;&#10;AI-generated content may be incorrect."/>
+                    <pic:cNvPicPr/>
+                  </pic:nvPicPr>
+                  <pic:blipFill>
+                    <a:blip r:embed="rId23"/>
+                    <a:stretch>
+                      <a:fillRect/>
+                    </a:stretch>
+                  </pic:blipFill>
+                  <pic:spPr>
+                    <a:xfrm>
+                      <a:off x="0" y="0"/>
+                      <a:ext cx="5486400" cy="4886325"/>
+                    </a:xfrm>
+                    <a:prstGeom prst="rect">
+                      <a:avLst/>
+                    </a:prstGeom>
+                  </pic:spPr>
+                </pic:pic>
+              </a:graphicData>
+            </a:graphic>
+          </wp:inline>
+        </w:drawing>
+      </w:r>
+    </w:p>
+    <w:p>
+      <w:pPr>
+        <w:rPr>
+          <w:rFonts w:ascii="Times New Roman" w:hAnsi="Times New Roman" w:cs="Times New Roman"/>
+          <w:b/>
+          <w:bCs/>
+          <w:sz w:val="24"/>
+          <w:szCs w:val="24"/>
+        </w:rPr>
+      </w:pPr>
+    </w:p>
+    <w:p>
+      <w:pPr>
+        <w:rPr>
+          <w:rFonts w:ascii="Times New Roman" w:hAnsi="Times New Roman" w:cs="Times New Roman"/>
+          <w:b/>
+          <w:bCs/>
+          <w:sz w:val="24"/>
+          <w:szCs w:val="24"/>
+        </w:rPr>
+      </w:pPr>
+    </w:p>
+    <w:p>
+      <w:pPr>
+        <w:rPr>
+          <w:rFonts w:ascii="Times New Roman" w:hAnsi="Times New Roman" w:cs="Times New Roman"/>
+          <w:b/>
+          <w:bCs/>
+          <w:sz w:val="24"/>
+          <w:szCs w:val="24"/>
+        </w:rPr>
+      </w:pPr>
+    </w:p>
+    <w:p>
+      <w:pPr>
+        <w:rPr>
+          <w:rFonts w:ascii="Times New Roman" w:hAnsi="Times New Roman" w:cs="Times New Roman"/>
+          <w:b/>
+          <w:bCs/>
+          <w:sz w:val="24"/>
+          <w:szCs w:val="24"/>
+        </w:rPr>
+      </w:pPr>
+    </w:p>
+    <w:p>
+      <w:pPr>
+        <w:rPr>
+          <w:rFonts w:ascii="Times New Roman" w:hAnsi="Times New Roman" w:cs="Times New Roman"/>
+          <w:b/>
+          <w:bCs/>
+          <w:sz w:val="24"/>
+          <w:szCs w:val="24"/>
+        </w:rPr>
+      </w:pPr>
+    </w:p>
+    <w:p>
+      <w:pPr>
+        <w:rPr>
+          <w:rFonts w:ascii="Times New Roman" w:hAnsi="Times New Roman" w:cs="Times New Roman"/>
+          <w:b/>
+          <w:bCs/>
+          <w:sz w:val="24"/>
+          <w:szCs w:val="24"/>
+        </w:rPr>
+      </w:pPr>
+    </w:p>
+    <w:p>
+      <w:pPr>
+        <w:rPr>
+          <w:rFonts w:ascii="Times New Roman" w:hAnsi="Times New Roman" w:cs="Times New Roman"/>
+          <w:b/>
+          <w:bCs/>
+          <w:sz w:val="24"/>
+          <w:szCs w:val="24"/>
+        </w:rPr>
+      </w:pPr>
+    </w:p>
+    <w:p>
+      <w:pPr>
+        <w:rPr>
+          <w:rFonts w:ascii="Times New Roman" w:hAnsi="Times New Roman" w:cs="Times New Roman"/>
+          <w:b/>
+          <w:bCs/>
+          <w:sz w:val="24"/>
+          <w:szCs w:val="24"/>
+        </w:rPr>
+      </w:pPr>
+    </w:p>
+    <w:p>
+      <w:pPr>
+        <w:rPr>
+          <w:rFonts w:ascii="Times New Roman" w:hAnsi="Times New Roman" w:cs="Times New Roman"/>
+          <w:b/>
+          <w:bCs/>
+          <w:sz w:val="24"/>
+          <w:szCs w:val="24"/>
+        </w:rPr>
+      </w:pPr>
+    </w:p>
+    <w:p>
+      <w:pPr>
+        <w:rPr>
+          <w:rFonts w:ascii="Times New Roman" w:hAnsi="Times New Roman" w:cs="Times New Roman"/>
+          <w:b/>
+          <w:bCs/>
+          <w:sz w:val="24"/>
+          <w:szCs w:val="24"/>
+        </w:rPr>
+      </w:pPr>
+      <w:r>
+        <w:rPr>
+          <w:rFonts w:ascii="Times New Roman" w:hAnsi="Times New Roman" w:cs="Times New Roman"/>
+          <w:b/>
+          <w:bCs/>
+          <w:sz w:val="24"/>
+          <w:szCs w:val="24"/>
+        </w:rPr>
+        <w:lastRenderedPageBreak/>
+        <w:t>Employee Attendance</w:t>
+      </w:r>
+    </w:p>
+    <w:p>
+      <w:pPr>
+        <w:rPr>
+          <w:rFonts w:ascii="Times New Roman" w:hAnsi="Times New Roman" w:cs="Times New Roman"/>
+          <w:b/>
+          <w:bCs/>
+          <w:sz w:val="24"/>
+          <w:szCs w:val="24"/>
+        </w:rPr>
+      </w:pPr>
+      <w:r>
+        <w:rPr>
+          <w:rFonts w:ascii="Times New Roman" w:hAnsi="Times New Roman" w:cs="Times New Roman"/>
+          <w:b/>
+          <w:bCs/>
+          <w:sz w:val="24"/>
+          <w:szCs w:val="24"/>
+        </w:rPr>
+        <w:drawing>
+          <wp:inline distT="0" distB="0" distL="0" distR="0" wp14:anchorId="2999275C" wp14:editId="230C750B">
+            <wp:extent cx="5486400" cy="3082925"/>
+            <wp:effectExtent l="0" t="0" r="0" b="3175"/>
+            <wp:docPr id="269955613" name="Picture 1" descr="A screenshot of a computer&#10;&#10;AI-generated content may be incorrect."/>
+            <wp:cNvGraphicFramePr>
+              <a:graphicFrameLocks xmlns:a="http://schemas.openxmlformats.org/drawingml/2006/main" noChangeAspect="1"/>
+            </wp:cNvGraphicFramePr>
+            <a:graphic xmlns:a="http://schemas.openxmlformats.org/drawingml/2006/main">
+              <a:graphicData uri="http://schemas.openxmlformats.org/drawingml/2006/picture">
+                <pic:pic xmlns:pic="http://schemas.openxmlformats.org/drawingml/2006/picture">
+                  <pic:nvPicPr>
+                    <pic:cNvPr id="269955613" name="Picture 1" descr="A screenshot of a computer&#10;&#10;AI-generated content may be incorrect."/>
+                    <pic:cNvPicPr/>
+                  </pic:nvPicPr>
+                  <pic:blipFill>
+                    <a:blip r:embed="rId24"/>
+                    <a:stretch>
+                      <a:fillRect/>
+                    </a:stretch>
+                  </pic:blipFill>
+                  <pic:spPr>
+                    <a:xfrm>
+                      <a:off x="0" y="0"/>
+                      <a:ext cx="5486400" cy="3082925"/>
+                    </a:xfrm>
+                    <a:prstGeom prst="rect">
+                      <a:avLst/>
+                    </a:prstGeom>
+                  </pic:spPr>
+                </pic:pic>
+              </a:graphicData>
+            </a:graphic>
+          </wp:inline>
+        </w:drawing>
+      </w:r>
+    </w:p>
+    <w:p>
+      <w:pPr>
+        <w:rPr>
+          <w:rFonts w:ascii="Times New Roman" w:hAnsi="Times New Roman" w:cs="Times New Roman"/>
+          <w:b/>
+          <w:bCs/>
+          <w:sz w:val="24"/>
+          <w:szCs w:val="24"/>
+        </w:rPr>
+      </w:pPr>
+      <w:r>
+        <w:rPr>
+          <w:rFonts w:ascii="Times New Roman" w:hAnsi="Times New Roman" w:cs="Times New Roman"/>
+          <w:b/>
+          <w:bCs/>
+          <w:sz w:val="24"/>
+          <w:szCs w:val="24"/>
+        </w:rPr>
+        <w:t>Employee Schedule Page</w:t>
+      </w:r>
+      <w:r>
+        <w:rPr>
+          <w:rFonts w:ascii="Times New Roman" w:hAnsi="Times New Roman" w:cs="Times New Roman"/>
+          <w:b/>
+          <w:bCs/>
+          <w:sz w:val="24"/>
+          <w:szCs w:val="24"/>
+        </w:rPr>
+        <w:br/>
+      </w:r>
+      <w:r>
+        <w:rPr>
+          <w:rFonts w:ascii="Times New Roman" w:hAnsi="Times New Roman" w:cs="Times New Roman"/>
+          <w:b/>
+          <w:bCs/>
+          <w:sz w:val="24"/>
+          <w:szCs w:val="24"/>
+        </w:rPr>
+        <w:drawing>
+          <wp:inline distT="0" distB="0" distL="0" distR="0" wp14:anchorId="7B30DEC2" wp14:editId="187B47B5">
+            <wp:extent cx="5486400" cy="3321050"/>
+            <wp:effectExtent l="0" t="0" r="0" b="0"/>
+            <wp:docPr id="96033535" name="Picture 1" descr="A screenshot of a calendar&#10;&#10;AI-generated content may be incorrect."/>
+            <wp:cNvGraphicFramePr>
+              <a:graphicFrameLocks xmlns:a="http://schemas.openxmlformats.org/drawingml/2006/main" noChangeAspect="1"/>
+            </wp:cNvGraphicFramePr>
+            <a:graphic xmlns:a="http://schemas.openxmlformats.org/drawingml/2006/main">
+              <a:graphicData uri="http://schemas.openxmlformats.org/drawingml/2006/picture">
+                <pic:pic xmlns:pic="http://schemas.openxmlformats.org/drawingml/2006/picture">
+                  <pic:nvPicPr>
+                    <pic:cNvPr id="96033535" name="Picture 1" descr="A screenshot of a calendar&#10;&#10;AI-generated content may be incorrect."/>
+                    <pic:cNvPicPr/>
+                  </pic:nvPicPr>
+                  <pic:blipFill>
+                    <a:blip r:embed="rId25"/>
+                    <a:stretch>
+                      <a:fillRect/>
+                    </a:stretch>
+                  </pic:blipFill>
+                  <pic:spPr>
+                    <a:xfrm>
+                      <a:off x="0" y="0"/>
+                      <a:ext cx="5486400" cy="3321050"/>
+                    </a:xfrm>
+                    <a:prstGeom prst="rect">
+                      <a:avLst/>
+                    </a:prstGeom>
+                  </pic:spPr>
+                </pic:pic>
+              </a:graphicData>
+            </a:graphic>
+          </wp:inline>
+        </w:drawing>
+      </w:r>
+    </w:p>
+    <w:p>
+      <w:pPr>
+        <w:rPr>
+          <w:rFonts w:ascii="Times New Roman" w:hAnsi="Times New Roman" w:cs="Times New Roman"/>
+          <w:b/>
+          <w:bCs/>
+          <w:sz w:val="24"/>
+          <w:szCs w:val="24"/>
+        </w:rPr>
+      </w:pPr>
+    </w:p>
+    <w:p>
+      <w:pPr>
+        <w:rPr>
+          <w:rFonts w:ascii="Times New Roman" w:hAnsi="Times New Roman" w:cs="Times New Roman"/>
+          <w:b/>
+          <w:bCs/>
+          <w:sz w:val="24"/>
+          <w:szCs w:val="24"/>
+        </w:rPr>
+      </w:pPr>
+    </w:p>
+    <w:p>
+      <w:pPr>
+        <w:rPr>
+          <w:rFonts w:ascii="Times New Roman" w:hAnsi="Times New Roman" w:cs="Times New Roman"/>
+          <w:b/>
+          <w:bCs/>
+          <w:sz w:val="24"/>
+          <w:szCs w:val="24"/>
+        </w:rPr>
+      </w:pPr>
+      <w:r>
+        <w:rPr>
+          <w:rFonts w:ascii="Times New Roman" w:hAnsi="Times New Roman" w:cs="Times New Roman"/>
+          <w:b/>
+          <w:bCs/>
+          <w:sz w:val="24"/>
+          <w:szCs w:val="24"/>
+        </w:rPr>
+        <w:lastRenderedPageBreak/>
+        <w:t>Employee Payroll Page</w:t>
+      </w:r>
+    </w:p>
+    <w:p>
+      <w:pPr>
+        <w:rPr>
+          <w:rFonts w:ascii="Times New Roman" w:hAnsi="Times New Roman" w:cs="Times New Roman"/>
+          <w:b/>
+          <w:bCs/>
+          <w:sz w:val="24"/>
+          <w:szCs w:val="24"/>
+        </w:rPr>
+      </w:pPr>
+      <w:r>
+        <w:rPr>
+          <w:rFonts w:ascii="Times New Roman" w:hAnsi="Times New Roman" w:cs="Times New Roman"/>
+          <w:b/>
+          <w:bCs/>
+          <w:sz w:val="24"/>
+          <w:szCs w:val="24"/>
+        </w:rPr>
+        <w:drawing>
+          <wp:inline distT="0" distB="0" distL="0" distR="0" wp14:anchorId="5A0E4BE3" wp14:editId="30962A04">
+            <wp:extent cx="5486400" cy="3082925"/>
+            <wp:effectExtent l="0" t="0" r="0" b="3175"/>
+            <wp:docPr id="966568976" name="Picture 1" descr="A screenshot of a computer&#10;&#10;AI-generated content may be incorrect."/>
+            <wp:cNvGraphicFramePr>
+              <a:graphicFrameLocks xmlns:a="http://schemas.openxmlformats.org/drawingml/2006/main" noChangeAspect="1"/>
+            </wp:cNvGraphicFramePr>
+            <a:graphic xmlns:a="http://schemas.openxmlformats.org/drawingml/2006/main">
+              <a:graphicData uri="http://schemas.openxmlformats.org/drawingml/2006/picture">
+                <pic:pic xmlns:pic="http://schemas.openxmlformats.org/drawingml/2006/picture">
+                  <pic:nvPicPr>
+                    <pic:cNvPr id="966568976" name="Picture 1" descr="A screenshot of a computer&#10;&#10;AI-generated content may be incorrect."/>
+                    <pic:cNvPicPr/>
+                  </pic:nvPicPr>
+                  <pic:blipFill>
+                    <a:blip r:embed="rId26"/>
+                    <a:stretch>
+                      <a:fillRect/>
+                    </a:stretch>
+                  </pic:blipFill>
+                  <pic:spPr>
+                    <a:xfrm>
+                      <a:off x="0" y="0"/>
+                      <a:ext cx="5486400" cy="3082925"/>
+                    </a:xfrm>
+                    <a:prstGeom prst="rect">
+                      <a:avLst/>
+                    </a:prstGeom>
+                  </pic:spPr>
+                </pic:pic>
+              </a:graphicData>
+            </a:graphic>
+          </wp:inline>
+        </w:drawing>
+      </w:r>
+    </w:p>
+    <w:p>
+      <w:pPr>
+        <w:rPr>
+          <w:rFonts w:ascii="Times New Roman" w:hAnsi="Times New Roman" w:cs="Times New Roman"/>
+          <w:b/>
+          <w:bCs/>
+          <w:sz w:val="24"/>
+          <w:szCs w:val="24"/>
+        </w:rPr>
+      </w:pPr>
+    </w:p>
+    <w:p>
+      <w:pPr>
+        <w:rPr>
+          <w:rFonts w:ascii="Times New Roman" w:hAnsi="Times New Roman" w:cs="Times New Roman"/>
+          <w:b/>
+          <w:bCs/>
+          <w:sz w:val="24"/>
+          <w:szCs w:val="24"/>
+        </w:rPr>
+      </w:pPr>
+      <w:r>
+        <w:rPr>
+          <w:rFonts w:ascii="Times New Roman" w:hAnsi="Times New Roman" w:cs="Times New Roman"/>
+          <w:b/>
+          <w:bCs/>
+          <w:sz w:val="24"/>
+          <w:szCs w:val="24"/>
+        </w:rPr>
+        <w:t>Employee Leave Page</w:t>
+      </w:r>
+      <w:r>
+        <w:rPr>
+          <w:rFonts w:ascii="Times New Roman" w:hAnsi="Times New Roman" w:cs="Times New Roman"/>
+          <w:b/>
+          <w:bCs/>
+          <w:sz w:val="24"/>
+          <w:szCs w:val="24"/>
+        </w:rPr>
+        <w:br/>
+      </w:r>
+      <w:r>
+        <w:rPr>
+          <w:rFonts w:ascii="Times New Roman" w:hAnsi="Times New Roman" w:cs="Times New Roman"/>
+          <w:b/>
+          <w:bCs/>
+          <w:sz w:val="24"/>
+          <w:szCs w:val="24"/>
+        </w:rPr>
+        <w:drawing>
+          <wp:inline distT="0" distB="0" distL="0" distR="0" wp14:anchorId="4D500998" wp14:editId="21FDB4C8">
+            <wp:extent cx="5486400" cy="3082925"/>
+            <wp:effectExtent l="0" t="0" r="0" b="3175"/>
+            <wp:docPr id="796547458" name="Picture 1"/>
+            <wp:cNvGraphicFramePr>
+              <a:graphicFrameLocks xmlns:a="http://schemas.openxmlformats.org/drawingml/2006/main" noChangeAspect="1"/>
+            </wp:cNvGraphicFramePr>
+            <a:graphic xmlns:a="http://schemas.openxmlformats.org/drawingml/2006/main">
+              <a:graphicData uri="http://schemas.openxmlformats.org/drawingml/2006/picture">
+                <pic:pic xmlns:pic="http://schemas.openxmlformats.org/drawingml/2006/picture">
+                  <pic:nvPicPr>
+                    <pic:cNvPr id="796547458" name=""/>
+                    <pic:cNvPicPr/>
+                  </pic:nvPicPr>
+                  <pic:blipFill>
+                    <a:blip r:embed="rId27"/>
+                    <a:stretch>
+                      <a:fillRect/>
+                    </a:stretch>
+                  </pic:blipFill>
+                  <pic:spPr>
+                    <a:xfrm>
+                      <a:off x="0" y="0"/>
+                      <a:ext cx="5486400" cy="3082925"/>
+                    </a:xfrm>
+                    <a:prstGeom prst="rect">
+                      <a:avLst/>
+                    </a:prstGeom>
+                  </pic:spPr>
+                </pic:pic>
+              </a:graphicData>
+            </a:graphic>
+          </wp:inline>
+        </w:drawing>
+      </w:r>
+    </w:p>
+    <w:p>
+      <w:pPr>
+        <w:rPr>
+          <w:rFonts w:ascii="Times New Roman" w:hAnsi="Times New Roman" w:cs="Times New Roman"/>
+          <w:b/>
+          <w:bCs/>
+          <w:sz w:val="24"/>
+          <w:szCs w:val="24"/>
+        </w:rPr>
+      </w:pPr>
+    </w:p>
+    <w:p>
+      <w:pPr>
+        <w:rPr>
+          <w:rFonts w:ascii="Times New Roman" w:hAnsi="Times New Roman" w:cs="Times New Roman"/>
+          <w:b/>
+          <w:bCs/>
+          <w:sz w:val="24"/>
+          <w:szCs w:val="24"/>
+        </w:rPr>
+      </w:pPr>
+    </w:p>
+    <w:p>
+      <w:pPr>
+        <w:rPr>
+          <w:rFonts w:ascii="Times New Roman" w:hAnsi="Times New Roman" w:cs="Times New Roman"/>
+          <w:b/>
+          <w:bCs/>
+          <w:sz w:val="24"/>
+          <w:szCs w:val="24"/>
+        </w:rPr>
+      </w:pPr>
+      <w:r>
+        <w:rPr>
+          <w:rFonts w:ascii="Times New Roman" w:hAnsi="Times New Roman" w:cs="Times New Roman"/>
+          <w:b/>
+          <w:bCs/>
+          <w:sz w:val="24"/>
+          <w:szCs w:val="24"/>
+        </w:rPr>
+        <w:lastRenderedPageBreak/>
+        <w:t>Employee Profile Page</w:t>
+      </w:r>
+      <w:r>
+        <w:rPr>
+          <w:rFonts w:ascii="Times New Roman" w:hAnsi="Times New Roman" w:cs="Times New Roman"/>
+          <w:b/>
+          <w:bCs/>
+          <w:sz w:val="24"/>
+          <w:szCs w:val="24"/>
+        </w:rPr>
+        <w:br/>
+      </w:r>
+      <w:r>
+        <w:rPr>
+          <w:rFonts w:ascii="Times New Roman" w:hAnsi="Times New Roman" w:cs="Times New Roman"/>
+          <w:b/>
+          <w:bCs/>
+          <w:sz w:val="24"/>
+          <w:szCs w:val="24"/>
+        </w:rPr>
+        <w:drawing>
+          <wp:inline distT="0" distB="0" distL="0" distR="0" wp14:anchorId="7E564BAB" wp14:editId="155F1120">
+            <wp:extent cx="5486400" cy="5957570"/>
+            <wp:effectExtent l="0" t="0" r="0" b="5080"/>
+            <wp:docPr id="665778860" name="Picture 1"/>
+            <wp:cNvGraphicFramePr>
+              <a:graphicFrameLocks xmlns:a="http://schemas.openxmlformats.org/drawingml/2006/main" noChangeAspect="1"/>
+            </wp:cNvGraphicFramePr>
+            <a:graphic xmlns:a="http://schemas.openxmlformats.org/drawingml/2006/main">
+              <a:graphicData uri="http://schemas.openxmlformats.org/drawingml/2006/picture">
+                <pic:pic xmlns:pic="http://schemas.openxmlformats.org/drawingml/2006/picture">
+                  <pic:nvPicPr>
+                    <pic:cNvPr id="665778860" name=""/>
+                    <pic:cNvPicPr/>
+                  </pic:nvPicPr>
+                  <pic:blipFill>
+                    <a:blip r:embed="rId28"/>
+                    <a:stretch>
+                      <a:fillRect/>
+                    </a:stretch>
+                  </pic:blipFill>
+                  <pic:spPr>
+                    <a:xfrm>
+                      <a:off x="0" y="0"/>
+                      <a:ext cx="5486400" cy="5957570"/>
+                    </a:xfrm>
+                    <a:prstGeom prst="rect">
+                      <a:avLst/>
+                    </a:prstGeom>
+                  </pic:spPr>
+                </pic:pic>
+              </a:graphicData>
+            </a:graphic>
+          </wp:inline>
+        </w:drawing>
+      </w:r>
     </w:p>
     <w:p>
       <w:pPr>
@@ -4703,7 +5344,7 @@
                           </pic:cNvPicPr>
                         </pic:nvPicPr>
                         <pic:blipFill>
-                          <a:blip r:embed="rId21"/>
+                          <a:blip r:embed="rId29"/>
                           <a:srcRect l="22803" t="7835"/>
                           <a:stretch>
                             <a:fillRect/>
@@ -4810,7 +5451,7 @@
                   <o:lock v:ext="edit" aspectratio="t"/>
                 </v:shapetype>
                 <v:shape id="Picture 25" o:spid="_x0000_s1078" type="#_x0000_t75" alt="Screenshot 2025-10-31 122924" style="position:absolute;top:4275;width:6057;height:12909;visibility:visible;mso-wrap-style:square" o:gfxdata="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">
-                  <v:imagedata r:id="rId22" o:title="Screenshot 2025-10-31 122924" croptop="5135f" cropleft="14944f"/>
+                  <v:imagedata r:id="rId30" o:title="Screenshot 2025-10-31 122924" croptop="5135f" cropleft="14944f"/>
                 </v:shape>
                 <v:shape id="Text Box 2144907874" o:spid="_x0000_s1079" type="#_x0000_t202" style="position:absolute;width:6845;height:3124;visibility:visible;mso-wrap-style:square;v-text-anchor:top" o:gfxdata="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" filled="f" stroked="f" strokeweight=".5pt">
                   <v:textbox>
@@ -5789,7 +6430,7 @@
                           </pic:cNvPicPr>
                         </pic:nvPicPr>
                         <pic:blipFill>
-                          <a:blip r:embed="rId21"/>
+                          <a:blip r:embed="rId29"/>
                           <a:srcRect l="22803" t="7835"/>
                           <a:stretch>
                             <a:fillRect/>
@@ -5874,7 +6515,7 @@
             <w:pict>
               <v:group w14:anchorId="7E2451BF" id="Group 96" o:spid="_x0000_s1080" style="position:absolute;margin-left:13.55pt;margin-top:9.35pt;width:68.25pt;height:134.4pt;z-index:251730432" coordsize="8668,17065" o:gfxdata="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">
                 <v:shape id="Picture 583155277" o:spid="_x0000_s1081" type="#_x0000_t75" alt="Screenshot 2025-10-31 122924" style="position:absolute;left:831;top:4156;width:6058;height:12909;visibility:visible;mso-wrap-style:square" o:gfxdata="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">
-                  <v:imagedata r:id="rId22" o:title="Screenshot 2025-10-31 122924" croptop="5135f" cropleft="14944f"/>
+                  <v:imagedata r:id="rId30" o:title="Screenshot 2025-10-31 122924" croptop="5135f" cropleft="14944f"/>
                 </v:shape>
                 <v:shape id="Text Box 2046208383" o:spid="_x0000_s1082" type="#_x0000_t202" style="position:absolute;width:8668;height:3124;visibility:visible;mso-wrap-style:square;v-text-anchor:top" o:gfxdata="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" filled="f" stroked="f" strokeweight=".5pt">
                   <v:textbox>
@@ -6234,7 +6875,7 @@
                     <pic:cNvPicPr/>
                   </pic:nvPicPr>
                   <pic:blipFill>
-                    <a:blip r:embed="rId23">
+                    <a:blip r:embed="rId31">
                       <a:extLst>
                         <a:ext uri="{28A0092B-C50C-407E-A947-70E740481C1C}">
                           <a14:useLocalDpi xmlns:a14="http://schemas.microsoft.com/office/drawing/2010/main" val="0"/>
@@ -6308,7 +6949,7 @@
                     <pic:cNvPicPr/>
                   </pic:nvPicPr>
                   <pic:blipFill>
-                    <a:blip r:embed="rId24">
+                    <a:blip r:embed="rId32">
                       <a:extLst>
                         <a:ext uri="{28A0092B-C50C-407E-A947-70E740481C1C}">
                           <a14:useLocalDpi xmlns:a14="http://schemas.microsoft.com/office/drawing/2010/main" val="0"/>
@@ -9305,8 +9946,8 @@
       </w:pPr>
     </w:p>
     <w:sectPr>
-      <w:headerReference w:type="default" r:id="rId25"/>
-      <w:footerReference w:type="default" r:id="rId26"/>
+      <w:headerReference w:type="default" r:id="rId33"/>
+      <w:footerReference w:type="default" r:id="rId34"/>
       <w:pgSz w:w="12240" w:h="15840" w:code="1"/>
       <w:pgMar w:top="1440" w:right="1440" w:bottom="1440" w:left="2160" w:header="706" w:footer="706" w:gutter="0"/>
       <w:cols w:space="708"/>
@@ -10900,10 +11541,6 @@
 </file>
 
 <file path=customXml/item1.xml><?xml version="1.0" encoding="utf-8"?>
-<b:Sources xmlns:b="http://schemas.openxmlformats.org/officeDocument/2006/bibliography" xmlns="http://schemas.openxmlformats.org/officeDocument/2006/bibliography" SelectedStyle="\APASixthEditionOfficeOnline.xsl" StyleName="APA" Version="6"/>
-</file>
-
-<file path=customXml/item2.xml><?xml version="1.0" encoding="utf-8"?>
 <s:customData xmlns="http://www.wps.cn/officeDocument/2013/wpsCustomData" xmlns:s="http://www.wps.cn/officeDocument/2013/wpsCustomData">
   <customSectProps/>
   <customShpExts>
@@ -10912,18 +11549,22 @@
 </s:customData>
 </file>
 
+<file path=customXml/item2.xml><?xml version="1.0" encoding="utf-8"?>
+<b:Sources xmlns:b="http://schemas.openxmlformats.org/officeDocument/2006/bibliography" xmlns="http://schemas.openxmlformats.org/officeDocument/2006/bibliography" SelectedStyle="\APASixthEditionOfficeOnline.xsl" StyleName="APA" Version="6"/>
+</file>
+
 <file path=customXml/itemProps1.xml><?xml version="1.0" encoding="utf-8"?>
+<ds:datastoreItem xmlns:ds="http://schemas.openxmlformats.org/officeDocument/2006/customXml" ds:itemID="{B1977F7D-205B-4081-913C-38D41E755F92}">
+  <ds:schemaRefs>
+    <ds:schemaRef ds:uri="http://www.wps.cn/officeDocument/2013/wpsCustomData"/>
+  </ds:schemaRefs>
+</ds:datastoreItem>
+</file>
+
+<file path=customXml/itemProps2.xml><?xml version="1.0" encoding="utf-8"?>
 <ds:datastoreItem xmlns:ds="http://schemas.openxmlformats.org/officeDocument/2006/customXml" ds:itemID="{8AED0CED-F736-4C54-8F7B-9062212955EF}">
   <ds:schemaRefs>
     <ds:schemaRef ds:uri="http://schemas.openxmlformats.org/officeDocument/2006/bibliography"/>
   </ds:schemaRefs>
 </ds:datastoreItem>
-</file>
-
-<file path=customXml/itemProps2.xml><?xml version="1.0" encoding="utf-8"?>
-<ds:datastoreItem xmlns:ds="http://schemas.openxmlformats.org/officeDocument/2006/customXml" ds:itemID="{B1977F7D-205B-4081-913C-38D41E755F92}">
-  <ds:schemaRefs>
-    <ds:schemaRef ds:uri="http://www.wps.cn/officeDocument/2013/wpsCustomData"/>
-  </ds:schemaRefs>
-</ds:datastoreItem>
 </file>
</xml_diff>